<commit_message>
.gitignore und Worddokument hochgeladen
</commit_message>
<xml_diff>
--- a/Dokumentation P2 - PH2 - DE.docx
+++ b/Dokumentation P2 - PH2 - DE.docx
@@ -2755,6 +2755,7 @@
           <w:rFonts w:eastAsia="Times New Roman"/>
           <w:b/>
           <w:bCs/>
+          <w:noProof/>
           <w:kern w:val="0"/>
           <w:lang w:eastAsia="de-DE"/>
           <w14:ligatures w14:val="none"/>
@@ -2934,25 +2935,6 @@
         </w:rPr>
         <w:br/>
       </w:r>
-      <w:r>
-        <w:rPr>
-          <w:rFonts w:eastAsia="Times New Roman"/>
-          <w:kern w:val="0"/>
-          <w:lang w:eastAsia="de-DE"/>
-          <w14:ligatures w14:val="none"/>
-        </w:rPr>
-        <w:br/>
-      </w:r>
-      <w:r>
-        <w:rPr>
-          <w:rFonts w:eastAsia="Times New Roman"/>
-          <w:kern w:val="0"/>
-          <w:lang w:eastAsia="de-DE"/>
-          <w14:ligatures w14:val="none"/>
-        </w:rPr>
-        <w:lastRenderedPageBreak/>
-        <w:br/>
-      </w:r>
     </w:p>
     <w:p>
       <w:pPr>
@@ -2977,6 +2959,7 @@
           <w:lang w:eastAsia="de-DE"/>
           <w14:ligatures w14:val="none"/>
         </w:rPr>
+        <w:lastRenderedPageBreak/>
         <w:t>Visualisierung</w:t>
       </w:r>
       <w:r>
@@ -3575,6 +3558,18 @@
     <w:p>
       <w:pPr>
         <w:spacing w:before="100" w:beforeAutospacing="1" w:after="100" w:afterAutospacing="1" w:line="240" w:lineRule="auto"/>
+        <w:ind w:left="360"/>
+        <w:rPr>
+          <w:rFonts w:eastAsia="Times New Roman"/>
+          <w:kern w:val="0"/>
+          <w:lang w:eastAsia="de-DE"/>
+          <w14:ligatures w14:val="none"/>
+        </w:rPr>
+      </w:pPr>
+    </w:p>
+    <w:p>
+      <w:pPr>
+        <w:spacing w:before="100" w:beforeAutospacing="1" w:after="100" w:afterAutospacing="1" w:line="240" w:lineRule="auto"/>
         <w:ind w:left="720" w:hanging="436"/>
         <w:rPr>
           <w:rFonts w:eastAsia="Times New Roman"/>
@@ -3778,6 +3773,7 @@
       <w:r>
         <w:rPr>
           <w:rFonts w:eastAsia="Times New Roman"/>
+          <w:noProof/>
           <w:kern w:val="0"/>
           <w:lang w:eastAsia="de-DE"/>
           <w14:ligatures w14:val="none"/>
@@ -4277,7 +4273,7 @@
           <w14:ligatures w14:val="none"/>
         </w:rPr>
         <w:pict w14:anchorId="44A35448">
-          <v:rect id="_x0000_i1032" style="width:0;height:1.5pt" o:hralign="center" o:hrstd="t" o:hr="t" fillcolor="#a0a0a0" stroked="f"/>
+          <v:rect id="_x0000_i1030" style="width:0;height:1.5pt" o:hralign="center" o:hrstd="t" o:hr="t" fillcolor="#a0a0a0" stroked="f"/>
         </w:pict>
       </w:r>
     </w:p>

</xml_diff>